<commit_message>
phase2 FSD project commit on 30/01/2023
</commit_message>
<xml_diff>
--- a/phase2ProjectLearnerAcademy/phase2ProjectLearnerAcademy_ScreenShort.docx
+++ b/phase2ProjectLearnerAcademy/phase2ProjectLearnerAcademy_ScreenShort.docx
@@ -34,6 +34,8 @@
                 <w:b/>
               </w:rPr>
             </w:pPr>
+            <w:bookmarkStart w:id="0" w:name="_GoBack"/>
+            <w:bookmarkEnd w:id="0"/>
           </w:p>
           <w:p>
             <w:pPr>
@@ -390,8 +392,6 @@
         </w:rPr>
         <w:br w:type="page"/>
       </w:r>
-      <w:bookmarkStart w:id="0" w:name="_GoBack"/>
-      <w:bookmarkEnd w:id="0"/>
     </w:p>
     <w:p>
       <w:pPr>

</xml_diff>